<commit_message>
update CV formatting 2
</commit_message>
<xml_diff>
--- a/document/Nicolas Lopez CV.docx
+++ b/document/Nicolas Lopez CV.docx
@@ -25,7 +25,6 @@
       <w:pPr>
         <w:pStyle w:val="Header"/>
         <w:rPr>
-          <w:rFonts w:hint="eastAsia"/>
           <w:b/>
           <w:bCs/>
           <w:sz w:val="26"/>
@@ -39,8 +38,19 @@
           <w:sz w:val="26"/>
           <w:szCs w:val="22"/>
         </w:rPr>
-        <w:t xml:space="preserve">Nicolas Lopez               </w:t>
-      </w:r>
+        <w:t xml:space="preserve">Nicolas </w:t>
+      </w:r>
+      <w:proofErr w:type="spellStart"/>
+      <w:r>
+        <w:rPr>
+          <w:b/>
+          <w:bCs/>
+          <w:sz w:val="26"/>
+          <w:szCs w:val="22"/>
+        </w:rPr>
+        <w:t>Lopez</w:t>
+      </w:r>
+      <w:proofErr w:type="spellEnd"/>
     </w:p>
     <w:p>
       <w:pPr>
@@ -1308,7 +1318,7 @@
           <w:sz w:val="22"/>
           <w:szCs w:val="22"/>
         </w:rPr>
-        <w:t>’</w:t>
+        <w:sym w:font="Symbol" w:char="F0A2"/>
       </w:r>
       <w:r>
         <w:rPr>

</xml_diff>